<commit_message>
Value Prop, Statistiken WWF
</commit_message>
<xml_diff>
--- a/Dokumentation/Definitionen/Business_Canvas.docx
+++ b/Dokumentation/Definitionen/Business_Canvas.docx
@@ -138,10 +138,7 @@
         <w:t>ü</w:t>
       </w:r>
       <w:r>
-        <w:t>hlschrank-Hersteller, die unser</w:t>
-      </w:r>
-      <w:r>
-        <w:t xml:space="preserve"> Warensystem zum Management integriert werden.</w:t>
+        <w:t>hlschrank-Hersteller, die unser Warensystem zum Management integriert werden.</w:t>
       </w:r>
     </w:p>
     <w:p>
@@ -344,6 +341,9 @@
       <w:r>
         <w:t>Marketingstrategie definieren</w:t>
       </w:r>
+      <w:r>
+        <w:t xml:space="preserve"> </w:t>
+      </w:r>
     </w:p>
     <w:p>
       <w:pPr>
@@ -368,7 +368,13 @@
         <w:spacing w:line="276" w:lineRule="auto"/>
       </w:pPr>
       <w:r>
-        <w:t>Inkubatoren finden?</w:t>
+        <w:t>Unterst</w:t>
+      </w:r>
+      <w:r>
+        <w:t>ü</w:t>
+      </w:r>
+      <w:r>
+        <w:t>tzung in der Finanzierung sichern (Crowdfunding/Inkubator)</w:t>
       </w:r>
     </w:p>
     <w:p>
@@ -472,10 +478,7 @@
         <w:spacing w:line="276" w:lineRule="auto"/>
       </w:pPr>
       <w:r>
-        <w:t>Eine Plattform/App entwickeln mit denen die Nutzer unsere Foodsharing Konzept nutz</w:t>
-      </w:r>
-      <w:r>
-        <w:t>en.</w:t>
+        <w:t>Eine Plattform/App entwickeln mit denen die Nutzer unsere Foodsharing Konzept nutzen.</w:t>
       </w:r>
     </w:p>
     <w:p>
@@ -694,10 +697,7 @@
         <w:t>ü</w:t>
       </w:r>
       <w:r>
-        <w:t>gbarkei</w:t>
-      </w:r>
-      <w:r>
-        <w:t xml:space="preserve">t </w:t>
+        <w:t xml:space="preserve">gbarkeit </w:t>
       </w:r>
       <w:r>
         <w:t>hinausgehen</w:t>
@@ -772,10 +772,7 @@
         <w:t>,</w:t>
       </w:r>
       <w:r>
-        <w:t xml:space="preserve"> mit der eine soziale Verne</w:t>
-      </w:r>
-      <w:r>
-        <w:t>tzung auf Grundlage des Foodsharing Konzeptes stattfindet. Dabei liegt unser prim</w:t>
+        <w:t xml:space="preserve"> mit der eine soziale Vernetzung auf Grundlage des Foodsharing Konzeptes stattfindet. Dabei liegt unser prim</w:t>
       </w:r>
       <w:r>
         <w:rPr>
@@ -784,10 +781,7 @@
         <w:t>ä</w:t>
       </w:r>
       <w:r>
-        <w:t>rer Fokus auf der Verwertung von Lebensmitteln</w:t>
-      </w:r>
-      <w:r>
-        <w:t>.</w:t>
+        <w:t>rer Fokus auf der Verwertung von Lebensmitteln.</w:t>
       </w:r>
       <w:r>
         <w:rPr>
@@ -829,6 +823,51 @@
         </w:rPr>
         <w:t>GEN</w:t>
       </w:r>
+    </w:p>
+    <w:p>
+      <w:pPr>
+        <w:pStyle w:val="Text"/>
+        <w:spacing w:line="276" w:lineRule="auto"/>
+      </w:pPr>
+    </w:p>
+    <w:p>
+      <w:pPr>
+        <w:pStyle w:val="Text"/>
+        <w:spacing w:line="276" w:lineRule="auto"/>
+      </w:pPr>
+      <w:r>
+        <w:t>F</w:t>
+      </w:r>
+      <w:r>
+        <w:t>ü</w:t>
+      </w:r>
+      <w:r>
+        <w:t xml:space="preserve">r </w:t>
+      </w:r>
+      <w:r>
+        <w:t>…</w:t>
+      </w:r>
+      <w:r>
+        <w:br/>
+        <w:t>die keine Lebensmittelverschwendung reduzieren m</w:t>
+      </w:r>
+      <w:r>
+        <w:t>ö</w:t>
+      </w:r>
+      <w:r>
+        <w:t>chten</w:t>
+      </w:r>
+      <w:r>
+        <w:br/>
+        <w:t>ist XYZ</w:t>
+      </w:r>
+      <w:r>
+        <w:br/>
+        <w:t>die Plattform,</w:t>
+      </w:r>
+      <w:r>
+        <w:br/>
+      </w:r>
       <w:bookmarkStart w:id="0" w:name="_GoBack"/>
       <w:bookmarkEnd w:id="0"/>
     </w:p>
@@ -836,6 +875,20 @@
       <w:pPr>
         <w:pStyle w:val="Text"/>
         <w:spacing w:line="276" w:lineRule="auto"/>
+        <w:rPr>
+          <w:b/>
+          <w:bCs/>
+        </w:rPr>
+      </w:pPr>
+    </w:p>
+    <w:p>
+      <w:pPr>
+        <w:pStyle w:val="Text"/>
+        <w:spacing w:line="276" w:lineRule="auto"/>
+        <w:rPr>
+          <w:b/>
+          <w:bCs/>
+        </w:rPr>
       </w:pPr>
     </w:p>
     <w:p>
@@ -1074,19 +1127,13 @@
         <w:t xml:space="preserve"> </w:t>
       </w:r>
       <w:r>
-        <w:t xml:space="preserve">und </w:t>
-      </w:r>
-      <w:r>
-        <w:t>zu viel</w:t>
+        <w:t>und zu viel</w:t>
       </w:r>
       <w:r>
         <w:t>e</w:t>
       </w:r>
       <w:r>
-        <w:t xml:space="preserve"> Lebensmi</w:t>
-      </w:r>
-      <w:r>
-        <w:t>ttel</w:t>
+        <w:t xml:space="preserve"> Lebensmittel</w:t>
       </w:r>
       <w:r>
         <w:t xml:space="preserve"> sind auf Vorrat vorhanden</w:t>
@@ -1098,10 +1145,7 @@
         <w:t xml:space="preserve">jedoch </w:t>
       </w:r>
       <w:r>
-        <w:t>gar nicht genutzt werden</w:t>
-      </w:r>
-      <w:r>
-        <w:t xml:space="preserve">. Es kann aber auf Nachbarschaften, und weitere Umkreise - </w:t>
+        <w:t xml:space="preserve">gar nicht genutzt werden. Es kann aber auf Nachbarschaften, und weitere Umkreise - </w:t>
       </w:r>
       <w:r>
         <w:rPr>
@@ -1143,10 +1187,7 @@
         <w:t>h</w:t>
       </w:r>
       <w:r>
-        <w:t>ause</w:t>
-      </w:r>
-      <w:r>
-        <w:t xml:space="preserve">. </w:t>
+        <w:t xml:space="preserve">ause. </w:t>
       </w:r>
     </w:p>
     <w:p>
@@ -1341,28 +1382,22 @@
           <w:b/>
           <w:bCs/>
         </w:rPr>
-        <w:t>Revenue</w:t>
-      </w:r>
-      <w:r>
-        <w:rPr>
-          <w:b/>
-          <w:bCs/>
-        </w:rPr>
-        <w:t xml:space="preserve"> Streams:</w:t>
-      </w:r>
-    </w:p>
-    <w:p>
-      <w:pPr>
-        <w:pStyle w:val="Text"/>
-        <w:spacing w:line="276" w:lineRule="auto"/>
-      </w:pPr>
-    </w:p>
-    <w:p>
-      <w:pPr>
-        <w:pStyle w:val="Text"/>
-        <w:spacing w:line="276" w:lineRule="auto"/>
-      </w:pPr>
-      <w:r>
+        <w:t>Revenue Streams:</w:t>
+      </w:r>
+    </w:p>
+    <w:p>
+      <w:pPr>
+        <w:pStyle w:val="Text"/>
+        <w:spacing w:line="276" w:lineRule="auto"/>
+      </w:pPr>
+    </w:p>
+    <w:p>
+      <w:pPr>
+        <w:pStyle w:val="Text"/>
+        <w:spacing w:line="276" w:lineRule="auto"/>
+      </w:pPr>
+      <w:r>
+        <w:lastRenderedPageBreak/>
         <w:t>Um der Verschwendung der Lebensmittel einzud</w:t>
       </w:r>
       <w:r>
@@ -1381,10 +1416,7 @@
         <w:t>ü</w:t>
       </w:r>
       <w:r>
-        <w:t>r dass eigentlich durch das ganze Wegwerfen viel mehr Geld verschwendet wird. Um das einzusparen wird einmalig unser System gekau</w:t>
-      </w:r>
-      <w:r>
-        <w:t>ft:</w:t>
+        <w:t>r dass eigentlich durch das ganze Wegwerfen viel mehr Geld verschwendet wird. Um das einzusparen wird einmalig unser System gekauft:</w:t>
       </w:r>
     </w:p>
     <w:p>

</xml_diff>